<commit_message>
add pageCount to storeSearch response, update GoogleAPI parseResponse from storeSearch
</commit_message>
<xml_diff>
--- a/documentation/LBMS R2 Design Document.docx
+++ b/documentation/LBMS R2 Design Document.docx
@@ -212,6 +212,7 @@
           <w:docPartUnique/>
         </w:docPartObj>
       </w:sdtPr>
+      <w:sdtEndPr/>
       <w:sdtContent>
         <w:p>
           <w:pPr>
@@ -8357,9 +8358,7 @@
         </w:rPr>
         <w:t>Updated</w:t>
       </w:r>
-      <w:bookmarkStart w:id="9" w:name="_GoBack"/>
       <w:bookmarkEnd w:id="8"/>
-      <w:bookmarkEnd w:id="9"/>
       <w:r>
         <w:rPr>
           <w:noProof/>
@@ -8420,11 +8419,11 @@
       <w:pPr>
         <w:pStyle w:val="Heading1"/>
       </w:pPr>
-      <w:bookmarkStart w:id="10" w:name="_Toc477774029"/>
+      <w:bookmarkStart w:id="9" w:name="_Toc477774029"/>
       <w:r>
         <w:t>ARCHITECTURAL MODEL</w:t>
       </w:r>
-      <w:bookmarkEnd w:id="10"/>
+      <w:bookmarkEnd w:id="9"/>
     </w:p>
     <w:p>
       <w:r>
@@ -8500,12 +8499,12 @@
       <w:pPr>
         <w:pStyle w:val="Heading1"/>
       </w:pPr>
-      <w:bookmarkStart w:id="11" w:name="_Toc477774030"/>
+      <w:bookmarkStart w:id="10" w:name="_Toc477774030"/>
       <w:r>
         <w:lastRenderedPageBreak/>
         <w:t>SUBSYSTEM DESIGN</w:t>
       </w:r>
-      <w:bookmarkEnd w:id="11"/>
+      <w:bookmarkEnd w:id="10"/>
     </w:p>
     <w:p>
       <w:pPr>
@@ -8517,7 +8516,7 @@
           <w:szCs w:val="32"/>
         </w:rPr>
       </w:pPr>
-      <w:bookmarkStart w:id="12" w:name="_Toc477774031"/>
+      <w:bookmarkStart w:id="11" w:name="_Toc477774031"/>
       <w:r>
         <w:rPr>
           <w:b/>
@@ -8544,7 +8543,7 @@
         </w:rPr>
         <w:t>Subsystem</w:t>
       </w:r>
-      <w:bookmarkEnd w:id="12"/>
+      <w:bookmarkEnd w:id="11"/>
     </w:p>
     <w:p>
       <w:r>
@@ -11385,7 +11384,7 @@
           <w:sz w:val="28"/>
         </w:rPr>
       </w:pPr>
-      <w:bookmarkStart w:id="13" w:name="_Toc477774032"/>
+      <w:bookmarkStart w:id="12" w:name="_Toc477774032"/>
       <w:r>
         <w:rPr>
           <w:b/>
@@ -11394,22 +11393,22 @@
         </w:rPr>
         <w:t>Controllers Subsystem</w:t>
       </w:r>
-      <w:bookmarkEnd w:id="13"/>
+      <w:bookmarkEnd w:id="12"/>
     </w:p>
     <w:p>
       <w:r>
         <w:t xml:space="preserve">The Controllers Subsystem acts as an element of the MVC architecture. It handles how not only the views interact with the model, but also how the requests interact with the model. CommandController takes in requests and generates specifics commands that execute and return a response. Based on the Command generated the view is updated by the </w:t>
       </w:r>
-      <w:commentRangeStart w:id="14"/>
+      <w:commentRangeStart w:id="13"/>
       <w:r>
         <w:t xml:space="preserve">ViewController </w:t>
       </w:r>
-      <w:commentRangeEnd w:id="14"/>
+      <w:commentRangeEnd w:id="13"/>
       <w:r>
         <w:rPr>
           <w:rStyle w:val="CommentReference"/>
         </w:rPr>
-        <w:commentReference w:id="14"/>
+        <w:commentReference w:id="13"/>
       </w:r>
       <w:r>
         <w:t>to match the now updated model a</w:t>
@@ -11505,7 +11504,7 @@
           <w:sz w:val="28"/>
         </w:rPr>
       </w:pPr>
-      <w:bookmarkStart w:id="15" w:name="_Toc477774033"/>
+      <w:bookmarkStart w:id="14" w:name="_Toc477774033"/>
       <w:r>
         <w:rPr>
           <w:b/>
@@ -11515,7 +11514,7 @@
         <w:lastRenderedPageBreak/>
         <w:t>Models Subsystem</w:t>
       </w:r>
-      <w:bookmarkEnd w:id="15"/>
+      <w:bookmarkEnd w:id="14"/>
     </w:p>
     <w:p>
       <w:r>
@@ -11599,8 +11598,16 @@
         <w:t xml:space="preserve">ton pattern, since there will only ever be one instance of SystemDateTime. </w:t>
       </w:r>
       <w:r>
-        <w:t>The State pattern is also implemented in the models as the library itself is either in a closed or open state depending on the time of day. The state the library is in changes the actions that can be preformed.</w:t>
+        <w:t xml:space="preserve">The State pattern is also implemented in the models as the library itself is either in a closed or open state depending on the time of day. The state the library is in changes the actions that can be </w:t>
       </w:r>
+      <w:r>
+        <w:t>performed</w:t>
+      </w:r>
+      <w:r>
+        <w:t>.</w:t>
+      </w:r>
+      <w:bookmarkStart w:id="15" w:name="_GoBack"/>
+      <w:bookmarkEnd w:id="15"/>
     </w:p>
     <w:p/>
     <w:tbl>
@@ -23522,7 +23529,7 @@
 
 <file path=word/comments.xml><?xml version="1.0" encoding="utf-8"?>
 <w:comments xmlns:wpc="http://schemas.microsoft.com/office/word/2010/wordprocessingCanvas" xmlns:cx="http://schemas.microsoft.com/office/drawing/2014/chartex" xmlns:cx1="http://schemas.microsoft.com/office/drawing/2015/9/8/chartex" xmlns:cx2="http://schemas.microsoft.com/office/drawing/2015/10/21/chartex" xmlns:cx3="http://schemas.microsoft.com/office/drawing/2016/5/9/chartex" xmlns:cx4="http://schemas.microsoft.com/office/drawing/2016/5/10/chartex" xmlns:cx5="http://schemas.microsoft.com/office/drawing/2016/5/11/chartex" xmlns:cx6="http://schemas.microsoft.com/office/drawing/2016/5/12/chartex" xmlns:cx7="http://schemas.microsoft.com/office/drawing/2016/5/13/chartex" xmlns:cx8="http://schemas.microsoft.com/office/drawing/2016/5/14/chartex" xmlns:mc="http://schemas.openxmlformats.org/markup-compatibility/2006" xmlns:o="urn:schemas-microsoft-com:office:office" xmlns:r="http://schemas.openxmlformats.org/officeDocument/2006/relationships" xmlns:m="http://schemas.openxmlformats.org/officeDocument/2006/math" xmlns:v="urn:schemas-microsoft-com:vml" xmlns:wp14="http://schemas.microsoft.com/office/word/2010/wordprocessingDrawing" xmlns:wp="http://schemas.openxmlformats.org/drawingml/2006/wordprocessingDrawing" xmlns:w10="urn:schemas-microsoft-com:office:word" xmlns:w="http://schemas.openxmlformats.org/wordprocessingml/2006/main" xmlns:w14="http://schemas.microsoft.com/office/word/2010/wordml" xmlns:w15="http://schemas.microsoft.com/office/word/2012/wordml" xmlns:w16se="http://schemas.microsoft.com/office/word/2015/wordml/symex" xmlns:wpg="http://schemas.microsoft.com/office/word/2010/wordprocessingGroup" xmlns:wpi="http://schemas.microsoft.com/office/word/2010/wordprocessingInk" xmlns:wne="http://schemas.microsoft.com/office/word/2006/wordml" xmlns:wps="http://schemas.microsoft.com/office/word/2010/wordprocessingShape" mc:Ignorable="w14 w15 w16se wp14">
-  <w:comment w:id="14" w:author="Harold Stale" w:date="2017-04-14T18:25:00Z" w:initials="HS">
+  <w:comment w:id="13" w:author="Harold Stale" w:date="2017-04-14T18:25:00Z" w:initials="HS">
     <w:p>
       <w:pPr>
         <w:pStyle w:val="CommentText"/>
@@ -23633,7 +23640,7 @@
       <w:rPr>
         <w:noProof/>
       </w:rPr>
-      <w:t>2017-04-14</w:t>
+      <w:t>2017-04-17</w:t>
     </w:r>
     <w:r>
       <w:fldChar w:fldCharType="end"/>
@@ -23701,7 +23708,7 @@
                             <w:rPr>
                               <w:noProof/>
                             </w:rPr>
-                            <w:t>18</w:t>
+                            <w:t>12</w:t>
                           </w:r>
                           <w:r>
                             <w:fldChar w:fldCharType="end"/>
@@ -23748,7 +23755,7 @@
                       <w:rPr>
                         <w:noProof/>
                       </w:rPr>
-                      <w:t>18</w:t>
+                      <w:t>12</w:t>
                     </w:r>
                     <w:r>
                       <w:fldChar w:fldCharType="end"/>
@@ -25970,7 +25977,7 @@
 </file>
 
 <file path=customXml/itemProps1.xml><?xml version="1.0" encoding="utf-8"?>
-<ds:datastoreItem xmlns:ds="http://schemas.openxmlformats.org/officeDocument/2006/customXml" ds:itemID="{8829D9A1-F7F2-48B4-A636-1B27544BCB9C}">
+<ds:datastoreItem xmlns:ds="http://schemas.openxmlformats.org/officeDocument/2006/customXml" ds:itemID="{AF74A4F3-3C81-43C7-A66B-CB17C6398F90}">
   <ds:schemaRefs>
     <ds:schemaRef ds:uri="http://schemas.openxmlformats.org/officeDocument/2006/bibliography"/>
   </ds:schemaRefs>

</xml_diff>